<commit_message>
Revert "Merge branch 'main' of https://github.com/edofazza/PageRank-Spark into main"
This reverts commit 2e9582afed6ebad4aa708eee0da17dd8dd0a0e92, reversing
changes made to d8718edf4900df36067068aea66966d23d61b4bf.
</commit_message>
<xml_diff>
--- a/documentation/page_rank_spark-Copia Mirco.docx
+++ b/documentation/page_rank_spark-Copia Mirco.docx
@@ -229,7 +229,7 @@
             <o:lock v:ext="edit" aspectratio="f"/>
             <w10:wrap type="square"/>
           </v:shape>
-          <o:OLEObject Type="Embed" ProgID="Word.OpenDocumentText.12" ShapeID="_x0000_s1026" DrawAspect="Content" ObjectID="_1683991816" r:id="rId7"/>
+          <o:OLEObject Type="Embed" ProgID="Word.OpenDocumentText.12" ShapeID="_x0000_s1026" DrawAspect="Content" ObjectID="_1683986989" r:id="rId7"/>
         </w:object>
       </w:r>
       <w:r>
@@ -298,7 +298,23 @@
           <w:color w:val="FF0000"/>
           <w:lang w:val="it-IT"/>
         </w:rPr>
-        <w:t>2 computing nodes -&gt; partizione iniziale d</w:t>
+        <w:t xml:space="preserve">2 computing </w:t>
+      </w:r>
+      <w:proofErr w:type="spellStart"/>
+      <w:r>
+        <w:rPr>
+          <w:color w:val="FF0000"/>
+          <w:lang w:val="it-IT"/>
+        </w:rPr>
+        <w:t>nodes</w:t>
+      </w:r>
+      <w:proofErr w:type="spellEnd"/>
+      <w:r>
+        <w:rPr>
+          <w:color w:val="FF0000"/>
+          <w:lang w:val="it-IT"/>
+        </w:rPr>
+        <w:t xml:space="preserve"> -&gt; partizione iniziale d</w:t>
       </w:r>
       <w:r>
         <w:rPr>
@@ -306,86 +322,6 @@
           <w:lang w:val="it-IT"/>
         </w:rPr>
         <w:t>ei dati in 2, impatto sui join</w:t>
-      </w:r>
-    </w:p>
-    <w:p>
-      <w:pPr>
-        <w:pStyle w:val="Titolo4"/>
-        <w:rPr>
-          <w:lang w:val="it-IT"/>
-        </w:rPr>
-      </w:pPr>
-      <w:r>
-        <w:rPr>
-          <w:lang w:val="it-IT"/>
-        </w:rPr>
-        <w:t>Cach</w:t>
-      </w:r>
-      <w:r>
-        <w:rPr>
-          <w:lang w:val="it-IT"/>
-        </w:rPr>
-        <w:t>ing</w:t>
-      </w:r>
-    </w:p>
-    <w:p>
-      <w:pPr>
-        <w:jc w:val="both"/>
-      </w:pPr>
-      <w:r>
-        <w:t>Once every worker has c</w:t>
-      </w:r>
-      <w:r>
-        <w:t xml:space="preserve">omputed its own partition of the graph structure (nodes + outgoing links), it will be going to need this data multiple times across the iterative computation. For this reason, workers are asked to </w:t>
-      </w:r>
-      <w:r>
-        <w:rPr>
-          <w:b/>
-          <w:bCs/>
-        </w:rPr>
-        <w:t>cache</w:t>
-      </w:r>
-      <w:r>
-        <w:t xml:space="preserve"> in memory </w:t>
-      </w:r>
-      <w:r>
-        <w:t xml:space="preserve">the </w:t>
-      </w:r>
-      <w:r>
-        <w:rPr>
-          <w:b/>
-          <w:bCs/>
-          <w:i/>
-          <w:iCs/>
-        </w:rPr>
-        <w:t>nodes</w:t>
-      </w:r>
-      <w:r>
-        <w:rPr>
-          <w:i/>
-          <w:iCs/>
-        </w:rPr>
-        <w:t xml:space="preserve"> </w:t>
-      </w:r>
-      <w:r>
-        <w:t>RDD</w:t>
-      </w:r>
-      <w:r>
-        <w:t xml:space="preserve"> (containing the graph structure)</w:t>
-      </w:r>
-      <w:r>
-        <w:t xml:space="preserve">, so that to avoid </w:t>
-      </w:r>
-      <w:r>
-        <w:t>the recomputing of it across the iterations. This choice lead to a sensible performance boosting and required time reduction (more than 3 times less in a run with 5 iterations).</w:t>
-      </w:r>
-    </w:p>
-    <w:p>
-      <w:pPr>
-        <w:jc w:val="both"/>
-      </w:pPr>
-      <w:r>
-        <w:t xml:space="preserve">With small datasets, partitions of this RDD can fit completely in memory. On the contrary, huge datasets could degrade the performance gain, but in this case the disk persistency of the RDD is still a better choice w.r.t. the full re-computation from scratch.    </w:t>
       </w:r>
     </w:p>
     <w:p>
@@ -405,7 +341,7 @@
           <w:color w:val="FF0000"/>
           <w:lang w:val="it-IT"/>
         </w:rPr>
-        <w:t>Minimizzazione degli shuffle: filter e collect</w:t>
+        <w:t>Broadcast</w:t>
       </w:r>
     </w:p>
     <w:p>
@@ -425,7 +361,65 @@
           <w:color w:val="FF0000"/>
           <w:lang w:val="it-IT"/>
         </w:rPr>
-        <w:t>MapValue quando le chiavi sono costanti per lasciare intatto il partizionamento</w:t>
+        <w:t>Cache</w:t>
+      </w:r>
+    </w:p>
+    <w:p>
+      <w:pPr>
+        <w:pStyle w:val="Paragrafoelenco"/>
+        <w:numPr>
+          <w:ilvl w:val="0"/>
+          <w:numId w:val="3"/>
+        </w:numPr>
+        <w:rPr>
+          <w:color w:val="FF0000"/>
+          <w:lang w:val="it-IT"/>
+        </w:rPr>
+      </w:pPr>
+      <w:r>
+        <w:rPr>
+          <w:color w:val="FF0000"/>
+          <w:lang w:val="it-IT"/>
+        </w:rPr>
+        <w:t xml:space="preserve">Minimizzazione degli shuffle: filter e </w:t>
+      </w:r>
+      <w:proofErr w:type="spellStart"/>
+      <w:r>
+        <w:rPr>
+          <w:color w:val="FF0000"/>
+          <w:lang w:val="it-IT"/>
+        </w:rPr>
+        <w:t>collect</w:t>
+      </w:r>
+      <w:proofErr w:type="spellEnd"/>
+    </w:p>
+    <w:p>
+      <w:pPr>
+        <w:pStyle w:val="Paragrafoelenco"/>
+        <w:numPr>
+          <w:ilvl w:val="0"/>
+          <w:numId w:val="3"/>
+        </w:numPr>
+        <w:rPr>
+          <w:color w:val="FF0000"/>
+          <w:lang w:val="it-IT"/>
+        </w:rPr>
+      </w:pPr>
+      <w:proofErr w:type="spellStart"/>
+      <w:r>
+        <w:rPr>
+          <w:color w:val="FF0000"/>
+          <w:lang w:val="it-IT"/>
+        </w:rPr>
+        <w:t>MapValue</w:t>
+      </w:r>
+      <w:proofErr w:type="spellEnd"/>
+      <w:r>
+        <w:rPr>
+          <w:color w:val="FF0000"/>
+          <w:lang w:val="it-IT"/>
+        </w:rPr>
+        <w:t xml:space="preserve"> quando le chiavi sono costanti per lasciare intatto il partizionamento</w:t>
       </w:r>
     </w:p>
     <w:p>
@@ -1251,6 +1245,7 @@
     <w:next w:val="Normale"/>
     <w:link w:val="Titolo3Carattere"/>
     <w:uiPriority w:val="9"/>
+    <w:semiHidden/>
     <w:unhideWhenUsed/>
     <w:qFormat/>
     <w:rsid w:val="000D6101"/>
@@ -1273,9 +1268,10 @@
     <w:next w:val="Normale"/>
     <w:link w:val="Titolo4Carattere"/>
     <w:uiPriority w:val="9"/>
+    <w:semiHidden/>
     <w:unhideWhenUsed/>
     <w:qFormat/>
-    <w:rsid w:val="00D45E54"/>
+    <w:rsid w:val="000D6101"/>
     <w:pPr>
       <w:keepNext/>
       <w:keepLines/>
@@ -1284,7 +1280,8 @@
     </w:pPr>
     <w:rPr>
       <w:rFonts w:asciiTheme="majorHAnsi" w:eastAsiaTheme="majorEastAsia" w:hAnsiTheme="majorHAnsi" w:cstheme="majorBidi"/>
-      <w:color w:val="1F3864" w:themeColor="accent1" w:themeShade="80"/>
+      <w:color w:val="2F5496" w:themeColor="accent1" w:themeShade="BF"/>
+      <w:sz w:val="24"/>
       <w:szCs w:val="24"/>
     </w:rPr>
   </w:style>
@@ -1463,6 +1460,7 @@
     <w:basedOn w:val="Carpredefinitoparagrafo"/>
     <w:link w:val="Titolo3"/>
     <w:uiPriority w:val="9"/>
+    <w:semiHidden/>
     <w:rsid w:val="000D6101"/>
     <w:rPr>
       <w:rFonts w:asciiTheme="majorHAnsi" w:eastAsiaTheme="majorEastAsia" w:hAnsiTheme="majorHAnsi" w:cstheme="majorBidi"/>
@@ -1476,12 +1474,13 @@
     <w:basedOn w:val="Carpredefinitoparagrafo"/>
     <w:link w:val="Titolo4"/>
     <w:uiPriority w:val="9"/>
-    <w:rsid w:val="00D45E54"/>
-    <w:rPr>
-      <w:rFonts w:asciiTheme="majorHAnsi" w:eastAsiaTheme="majorEastAsia" w:hAnsiTheme="majorHAnsi" w:cstheme="majorBidi"/>
-      <w:color w:val="1F3864" w:themeColor="accent1" w:themeShade="80"/>
+    <w:semiHidden/>
+    <w:rsid w:val="000D6101"/>
+    <w:rPr>
+      <w:rFonts w:asciiTheme="majorHAnsi" w:eastAsiaTheme="majorEastAsia" w:hAnsiTheme="majorHAnsi" w:cstheme="majorBidi"/>
+      <w:color w:val="2F5496" w:themeColor="accent1" w:themeShade="BF"/>
+      <w:sz w:val="24"/>
       <w:szCs w:val="24"/>
-      <w:lang w:val="en-US"/>
     </w:rPr>
   </w:style>
   <w:style w:type="character" w:customStyle="1" w:styleId="Titolo5Carattere">

</xml_diff>

<commit_message>
Revert "Revert "Merge branch 'main' of https://github.com/edofazza/PageRank-Spark into main""
This reverts commit 8ff1f853acf88c7181f05448dd4b1f60d4ef7311.
</commit_message>
<xml_diff>
--- a/documentation/page_rank_spark-Copia Mirco.docx
+++ b/documentation/page_rank_spark-Copia Mirco.docx
@@ -229,7 +229,7 @@
             <o:lock v:ext="edit" aspectratio="f"/>
             <w10:wrap type="square"/>
           </v:shape>
-          <o:OLEObject Type="Embed" ProgID="Word.OpenDocumentText.12" ShapeID="_x0000_s1026" DrawAspect="Content" ObjectID="_1683986989" r:id="rId7"/>
+          <o:OLEObject Type="Embed" ProgID="Word.OpenDocumentText.12" ShapeID="_x0000_s1026" DrawAspect="Content" ObjectID="_1683991816" r:id="rId7"/>
         </w:object>
       </w:r>
       <w:r>
@@ -298,23 +298,7 @@
           <w:color w:val="FF0000"/>
           <w:lang w:val="it-IT"/>
         </w:rPr>
-        <w:t xml:space="preserve">2 computing </w:t>
-      </w:r>
-      <w:proofErr w:type="spellStart"/>
-      <w:r>
-        <w:rPr>
-          <w:color w:val="FF0000"/>
-          <w:lang w:val="it-IT"/>
-        </w:rPr>
-        <w:t>nodes</w:t>
-      </w:r>
-      <w:proofErr w:type="spellEnd"/>
-      <w:r>
-        <w:rPr>
-          <w:color w:val="FF0000"/>
-          <w:lang w:val="it-IT"/>
-        </w:rPr>
-        <w:t xml:space="preserve"> -&gt; partizione iniziale d</w:t>
+        <w:t>2 computing nodes -&gt; partizione iniziale d</w:t>
       </w:r>
       <w:r>
         <w:rPr>
@@ -322,6 +306,86 @@
           <w:lang w:val="it-IT"/>
         </w:rPr>
         <w:t>ei dati in 2, impatto sui join</w:t>
+      </w:r>
+    </w:p>
+    <w:p>
+      <w:pPr>
+        <w:pStyle w:val="Titolo4"/>
+        <w:rPr>
+          <w:lang w:val="it-IT"/>
+        </w:rPr>
+      </w:pPr>
+      <w:r>
+        <w:rPr>
+          <w:lang w:val="it-IT"/>
+        </w:rPr>
+        <w:t>Cach</w:t>
+      </w:r>
+      <w:r>
+        <w:rPr>
+          <w:lang w:val="it-IT"/>
+        </w:rPr>
+        <w:t>ing</w:t>
+      </w:r>
+    </w:p>
+    <w:p>
+      <w:pPr>
+        <w:jc w:val="both"/>
+      </w:pPr>
+      <w:r>
+        <w:t>Once every worker has c</w:t>
+      </w:r>
+      <w:r>
+        <w:t xml:space="preserve">omputed its own partition of the graph structure (nodes + outgoing links), it will be going to need this data multiple times across the iterative computation. For this reason, workers are asked to </w:t>
+      </w:r>
+      <w:r>
+        <w:rPr>
+          <w:b/>
+          <w:bCs/>
+        </w:rPr>
+        <w:t>cache</w:t>
+      </w:r>
+      <w:r>
+        <w:t xml:space="preserve"> in memory </w:t>
+      </w:r>
+      <w:r>
+        <w:t xml:space="preserve">the </w:t>
+      </w:r>
+      <w:r>
+        <w:rPr>
+          <w:b/>
+          <w:bCs/>
+          <w:i/>
+          <w:iCs/>
+        </w:rPr>
+        <w:t>nodes</w:t>
+      </w:r>
+      <w:r>
+        <w:rPr>
+          <w:i/>
+          <w:iCs/>
+        </w:rPr>
+        <w:t xml:space="preserve"> </w:t>
+      </w:r>
+      <w:r>
+        <w:t>RDD</w:t>
+      </w:r>
+      <w:r>
+        <w:t xml:space="preserve"> (containing the graph structure)</w:t>
+      </w:r>
+      <w:r>
+        <w:t xml:space="preserve">, so that to avoid </w:t>
+      </w:r>
+      <w:r>
+        <w:t>the recomputing of it across the iterations. This choice lead to a sensible performance boosting and required time reduction (more than 3 times less in a run with 5 iterations).</w:t>
+      </w:r>
+    </w:p>
+    <w:p>
+      <w:pPr>
+        <w:jc w:val="both"/>
+      </w:pPr>
+      <w:r>
+        <w:t xml:space="preserve">With small datasets, partitions of this RDD can fit completely in memory. On the contrary, huge datasets could degrade the performance gain, but in this case the disk persistency of the RDD is still a better choice w.r.t. the full re-computation from scratch.    </w:t>
       </w:r>
     </w:p>
     <w:p>
@@ -341,7 +405,7 @@
           <w:color w:val="FF0000"/>
           <w:lang w:val="it-IT"/>
         </w:rPr>
-        <w:t>Broadcast</w:t>
+        <w:t>Minimizzazione degli shuffle: filter e collect</w:t>
       </w:r>
     </w:p>
     <w:p>
@@ -361,65 +425,7 @@
           <w:color w:val="FF0000"/>
           <w:lang w:val="it-IT"/>
         </w:rPr>
-        <w:t>Cache</w:t>
-      </w:r>
-    </w:p>
-    <w:p>
-      <w:pPr>
-        <w:pStyle w:val="Paragrafoelenco"/>
-        <w:numPr>
-          <w:ilvl w:val="0"/>
-          <w:numId w:val="3"/>
-        </w:numPr>
-        <w:rPr>
-          <w:color w:val="FF0000"/>
-          <w:lang w:val="it-IT"/>
-        </w:rPr>
-      </w:pPr>
-      <w:r>
-        <w:rPr>
-          <w:color w:val="FF0000"/>
-          <w:lang w:val="it-IT"/>
-        </w:rPr>
-        <w:t xml:space="preserve">Minimizzazione degli shuffle: filter e </w:t>
-      </w:r>
-      <w:proofErr w:type="spellStart"/>
-      <w:r>
-        <w:rPr>
-          <w:color w:val="FF0000"/>
-          <w:lang w:val="it-IT"/>
-        </w:rPr>
-        <w:t>collect</w:t>
-      </w:r>
-      <w:proofErr w:type="spellEnd"/>
-    </w:p>
-    <w:p>
-      <w:pPr>
-        <w:pStyle w:val="Paragrafoelenco"/>
-        <w:numPr>
-          <w:ilvl w:val="0"/>
-          <w:numId w:val="3"/>
-        </w:numPr>
-        <w:rPr>
-          <w:color w:val="FF0000"/>
-          <w:lang w:val="it-IT"/>
-        </w:rPr>
-      </w:pPr>
-      <w:proofErr w:type="spellStart"/>
-      <w:r>
-        <w:rPr>
-          <w:color w:val="FF0000"/>
-          <w:lang w:val="it-IT"/>
-        </w:rPr>
-        <w:t>MapValue</w:t>
-      </w:r>
-      <w:proofErr w:type="spellEnd"/>
-      <w:r>
-        <w:rPr>
-          <w:color w:val="FF0000"/>
-          <w:lang w:val="it-IT"/>
-        </w:rPr>
-        <w:t xml:space="preserve"> quando le chiavi sono costanti per lasciare intatto il partizionamento</w:t>
+        <w:t>MapValue quando le chiavi sono costanti per lasciare intatto il partizionamento</w:t>
       </w:r>
     </w:p>
     <w:p>
@@ -1245,7 +1251,6 @@
     <w:next w:val="Normale"/>
     <w:link w:val="Titolo3Carattere"/>
     <w:uiPriority w:val="9"/>
-    <w:semiHidden/>
     <w:unhideWhenUsed/>
     <w:qFormat/>
     <w:rsid w:val="000D6101"/>
@@ -1268,10 +1273,9 @@
     <w:next w:val="Normale"/>
     <w:link w:val="Titolo4Carattere"/>
     <w:uiPriority w:val="9"/>
-    <w:semiHidden/>
     <w:unhideWhenUsed/>
     <w:qFormat/>
-    <w:rsid w:val="000D6101"/>
+    <w:rsid w:val="00D45E54"/>
     <w:pPr>
       <w:keepNext/>
       <w:keepLines/>
@@ -1280,8 +1284,7 @@
     </w:pPr>
     <w:rPr>
       <w:rFonts w:asciiTheme="majorHAnsi" w:eastAsiaTheme="majorEastAsia" w:hAnsiTheme="majorHAnsi" w:cstheme="majorBidi"/>
-      <w:color w:val="2F5496" w:themeColor="accent1" w:themeShade="BF"/>
-      <w:sz w:val="24"/>
+      <w:color w:val="1F3864" w:themeColor="accent1" w:themeShade="80"/>
       <w:szCs w:val="24"/>
     </w:rPr>
   </w:style>
@@ -1460,7 +1463,6 @@
     <w:basedOn w:val="Carpredefinitoparagrafo"/>
     <w:link w:val="Titolo3"/>
     <w:uiPriority w:val="9"/>
-    <w:semiHidden/>
     <w:rsid w:val="000D6101"/>
     <w:rPr>
       <w:rFonts w:asciiTheme="majorHAnsi" w:eastAsiaTheme="majorEastAsia" w:hAnsiTheme="majorHAnsi" w:cstheme="majorBidi"/>
@@ -1474,13 +1476,12 @@
     <w:basedOn w:val="Carpredefinitoparagrafo"/>
     <w:link w:val="Titolo4"/>
     <w:uiPriority w:val="9"/>
-    <w:semiHidden/>
-    <w:rsid w:val="000D6101"/>
-    <w:rPr>
-      <w:rFonts w:asciiTheme="majorHAnsi" w:eastAsiaTheme="majorEastAsia" w:hAnsiTheme="majorHAnsi" w:cstheme="majorBidi"/>
-      <w:color w:val="2F5496" w:themeColor="accent1" w:themeShade="BF"/>
-      <w:sz w:val="24"/>
+    <w:rsid w:val="00D45E54"/>
+    <w:rPr>
+      <w:rFonts w:asciiTheme="majorHAnsi" w:eastAsiaTheme="majorEastAsia" w:hAnsiTheme="majorHAnsi" w:cstheme="majorBidi"/>
+      <w:color w:val="1F3864" w:themeColor="accent1" w:themeShade="80"/>
       <w:szCs w:val="24"/>
+      <w:lang w:val="en-US"/>
     </w:rPr>
   </w:style>
   <w:style w:type="character" w:customStyle="1" w:styleId="Titolo5Carattere">

</xml_diff>